<commit_message>
Update of OOAD report
</commit_message>
<xml_diff>
--- a/document/Object Oriented Analysis and Design Report/Object Oriented Analysis and Design Report.docx
+++ b/document/Object Oriented Analysis and Design Report/Object Oriented Analysis and Design Report.docx
@@ -138,7 +138,15 @@
               <w:b/>
               <w:sz w:val="48"/>
             </w:rPr>
-            <w:t>Document classification system</w:t>
+            <w:t>Document Classification S</w:t>
+          </w:r>
+          <w:r>
+            <w:rPr>
+              <w:rFonts w:ascii="Times New Roman" w:hAnsi="Times New Roman" w:cs="Times New Roman"/>
+              <w:b/>
+              <w:sz w:val="48"/>
+            </w:rPr>
+            <w:t>ystem</w:t>
           </w:r>
         </w:p>
         <w:p>
@@ -332,8 +340,6 @@
             </w:rPr>
             <w:t xml:space="preserve"> Dec 2014</w:t>
           </w:r>
-          <w:bookmarkStart w:id="0" w:name="_GoBack"/>
-          <w:bookmarkEnd w:id="0"/>
         </w:p>
         <w:p>
           <w:pPr>
@@ -451,14 +457,7 @@
               <w:rFonts w:ascii="Times New Roman" w:hAnsi="Times New Roman" w:cs="Times New Roman"/>
               <w:sz w:val="28"/>
             </w:rPr>
-            <w:t>.</w:t>
-          </w:r>
-          <w:r>
-            <w:rPr>
-              <w:rFonts w:ascii="Times New Roman" w:hAnsi="Times New Roman" w:cs="Times New Roman"/>
-              <w:sz w:val="28"/>
-            </w:rPr>
-            <w:t>3</w:t>
+            <w:t>.3</w:t>
           </w:r>
         </w:p>
         <w:p>
@@ -689,21 +688,15 @@
               <w:rFonts w:ascii="Times New Roman" w:hAnsi="Times New Roman" w:cs="Times New Roman"/>
               <w:sz w:val="28"/>
             </w:rPr>
-            <w:t>.</w:t>
-          </w:r>
-          <w:r>
-            <w:rPr>
-              <w:rFonts w:ascii="Times New Roman" w:hAnsi="Times New Roman" w:cs="Times New Roman"/>
-              <w:sz w:val="28"/>
-            </w:rPr>
-            <w:t>6</w:t>
-          </w:r>
-        </w:p>
-        <w:p>
-          <w:pPr>
-            <w:spacing w:line="276" w:lineRule="auto"/>
-            <w:rPr>
-              <w:rFonts w:ascii="Times New Roman" w:hAnsi="Times New Roman" w:cs="Times New Roman"/>
+            <w:t>.6</w:t>
+          </w:r>
+        </w:p>
+        <w:p>
+          <w:pPr>
+            <w:spacing w:line="276" w:lineRule="auto"/>
+            <w:rPr>
+              <w:rFonts w:ascii="Times New Roman" w:hAnsi="Times New Roman" w:cs="Times New Roman"/>
+              <w:sz w:val="28"/>
             </w:rPr>
           </w:pPr>
           <w:r>
@@ -711,7 +704,7 @@
               <w:rFonts w:ascii="Times New Roman" w:hAnsi="Times New Roman" w:cs="Times New Roman"/>
             </w:rPr>
             <w:tab/>
-            <w:t>5.2 Domain modeling diagram</w:t>
+            <w:t>5.2 Domain modeling</w:t>
           </w:r>
           <w:r>
             <w:rPr>
@@ -725,14 +718,96 @@
               <w:rFonts w:ascii="Times New Roman" w:hAnsi="Times New Roman" w:cs="Times New Roman"/>
               <w:sz w:val="28"/>
             </w:rPr>
-            <w:t>…..</w:t>
-          </w:r>
-          <w:r>
-            <w:rPr>
-              <w:rFonts w:ascii="Times New Roman" w:hAnsi="Times New Roman" w:cs="Times New Roman"/>
-              <w:sz w:val="28"/>
-            </w:rPr>
-            <w:t>6</w:t>
+            <w:t>…</w:t>
+          </w:r>
+          <w:r>
+            <w:rPr>
+              <w:rFonts w:ascii="Times New Roman" w:hAnsi="Times New Roman" w:cs="Times New Roman"/>
+              <w:sz w:val="28"/>
+            </w:rPr>
+            <w:t>………..7</w:t>
+          </w:r>
+        </w:p>
+        <w:p>
+          <w:pPr>
+            <w:spacing w:line="276" w:lineRule="auto"/>
+            <w:rPr>
+              <w:rFonts w:ascii="Times New Roman" w:hAnsi="Times New Roman" w:cs="Times New Roman"/>
+              <w:sz w:val="28"/>
+            </w:rPr>
+          </w:pPr>
+          <w:r>
+            <w:rPr>
+              <w:rFonts w:ascii="Times New Roman" w:hAnsi="Times New Roman" w:cs="Times New Roman"/>
+              <w:sz w:val="28"/>
+            </w:rPr>
+            <w:tab/>
+          </w:r>
+          <w:r>
+            <w:rPr>
+              <w:rFonts w:ascii="Times New Roman" w:hAnsi="Times New Roman" w:cs="Times New Roman"/>
+              <w:sz w:val="28"/>
+            </w:rPr>
+            <w:tab/>
+          </w:r>
+          <w:r>
+            <w:rPr>
+              <w:rFonts w:ascii="Times New Roman" w:hAnsi="Times New Roman" w:cs="Times New Roman"/>
+            </w:rPr>
+            <w:t>5.2.1</w:t>
+          </w:r>
+          <w:r>
+            <w:rPr>
+              <w:rFonts w:ascii="Times New Roman" w:hAnsi="Times New Roman" w:cs="Times New Roman"/>
+            </w:rPr>
+            <w:t xml:space="preserve"> Domain modeling diagram</w:t>
+          </w:r>
+          <w:r>
+            <w:rPr>
+              <w:rFonts w:ascii="Times New Roman" w:hAnsi="Times New Roman" w:cs="Times New Roman"/>
+            </w:rPr>
+            <w:t>………………………...</w:t>
+          </w:r>
+          <w:r>
+            <w:rPr>
+              <w:rFonts w:ascii="Times New Roman" w:hAnsi="Times New Roman" w:cs="Times New Roman"/>
+              <w:sz w:val="28"/>
+            </w:rPr>
+            <w:t>7</w:t>
+          </w:r>
+        </w:p>
+        <w:p>
+          <w:pPr>
+            <w:spacing w:line="276" w:lineRule="auto"/>
+            <w:rPr>
+              <w:rFonts w:ascii="Times New Roman" w:hAnsi="Times New Roman" w:cs="Times New Roman"/>
+            </w:rPr>
+          </w:pPr>
+          <w:r>
+            <w:rPr>
+              <w:rFonts w:ascii="Times New Roman" w:hAnsi="Times New Roman" w:cs="Times New Roman"/>
+            </w:rPr>
+            <w:tab/>
+          </w:r>
+          <w:r>
+            <w:rPr>
+              <w:rFonts w:ascii="Times New Roman" w:hAnsi="Times New Roman" w:cs="Times New Roman"/>
+            </w:rPr>
+            <w:tab/>
+            <w:t>5.2.2 Domain entity table</w:t>
+          </w:r>
+          <w:r>
+            <w:rPr>
+              <w:rFonts w:ascii="Times New Roman" w:hAnsi="Times New Roman" w:cs="Times New Roman"/>
+            </w:rPr>
+            <w:t>………………………………..</w:t>
+          </w:r>
+          <w:r>
+            <w:rPr>
+              <w:rFonts w:ascii="Times New Roman" w:hAnsi="Times New Roman" w:cs="Times New Roman"/>
+              <w:sz w:val="28"/>
+            </w:rPr>
+            <w:t>8</w:t>
           </w:r>
         </w:p>
         <w:p>
@@ -768,7 +843,7 @@
               <w:rFonts w:ascii="Times New Roman" w:hAnsi="Times New Roman" w:cs="Times New Roman"/>
               <w:sz w:val="28"/>
             </w:rPr>
-            <w:t>8</w:t>
+            <w:t>9</w:t>
           </w:r>
         </w:p>
         <w:p>
@@ -810,7 +885,7 @@
               <w:rFonts w:ascii="Times New Roman" w:hAnsi="Times New Roman" w:cs="Times New Roman"/>
               <w:sz w:val="28"/>
             </w:rPr>
-            <w:t>8</w:t>
+            <w:t>9</w:t>
           </w:r>
         </w:p>
         <w:p>
@@ -845,14 +920,7 @@
               <w:rFonts w:ascii="Times New Roman" w:hAnsi="Times New Roman" w:cs="Times New Roman"/>
               <w:sz w:val="28"/>
             </w:rPr>
-            <w:t>.</w:t>
-          </w:r>
-          <w:r>
-            <w:rPr>
-              <w:rFonts w:ascii="Times New Roman" w:hAnsi="Times New Roman" w:cs="Times New Roman"/>
-              <w:sz w:val="28"/>
-            </w:rPr>
-            <w:t>9</w:t>
+            <w:t>.10</w:t>
           </w:r>
         </w:p>
         <w:p>
@@ -882,14 +950,14 @@
               <w:rFonts w:ascii="Times New Roman" w:hAnsi="Times New Roman" w:cs="Times New Roman"/>
               <w:sz w:val="28"/>
             </w:rPr>
-            <w:t>…….</w:t>
-          </w:r>
-          <w:r>
-            <w:rPr>
-              <w:rFonts w:ascii="Times New Roman" w:hAnsi="Times New Roman" w:cs="Times New Roman"/>
-              <w:sz w:val="28"/>
-            </w:rPr>
-            <w:t>10</w:t>
+            <w:t>……</w:t>
+          </w:r>
+          <w:r>
+            <w:rPr>
+              <w:rFonts w:ascii="Times New Roman" w:hAnsi="Times New Roman" w:cs="Times New Roman"/>
+              <w:sz w:val="28"/>
+            </w:rPr>
+            <w:t>...11</w:t>
           </w:r>
         </w:p>
         <w:p>
@@ -935,7 +1003,7 @@
               <w:rFonts w:ascii="Times New Roman" w:hAnsi="Times New Roman" w:cs="Times New Roman"/>
               <w:sz w:val="28"/>
             </w:rPr>
-            <w:t>11</w:t>
+            <w:t>12</w:t>
           </w:r>
         </w:p>
         <w:p>
@@ -1667,6 +1735,22 @@
         <w:p>
           <w:pPr>
             <w:spacing w:line="276" w:lineRule="auto"/>
+            <w:rPr>
+              <w:rFonts w:ascii="Times New Roman" w:hAnsi="Times New Roman" w:cs="Times New Roman"/>
+            </w:rPr>
+          </w:pPr>
+        </w:p>
+        <w:p>
+          <w:pPr>
+            <w:spacing w:line="276" w:lineRule="auto"/>
+            <w:rPr>
+              <w:rFonts w:ascii="Times New Roman" w:hAnsi="Times New Roman" w:cs="Times New Roman"/>
+            </w:rPr>
+          </w:pPr>
+        </w:p>
+        <w:p>
+          <w:pPr>
+            <w:spacing w:line="276" w:lineRule="auto"/>
             <w:outlineLvl w:val="1"/>
             <w:rPr>
               <w:rFonts w:ascii="Times New Roman" w:hAnsi="Times New Roman" w:cs="Times New Roman"/>
@@ -2042,6 +2126,17 @@
         </w:rPr>
         <w:t>5.1 UML Diagram</w:t>
       </w:r>
+    </w:p>
+    <w:p>
+      <w:pPr>
+        <w:spacing w:line="276" w:lineRule="auto"/>
+        <w:outlineLvl w:val="1"/>
+        <w:rPr>
+          <w:rFonts w:ascii="Times New Roman" w:hAnsi="Times New Roman" w:cs="Times New Roman"/>
+          <w:b/>
+          <w:sz w:val="28"/>
+        </w:rPr>
+      </w:pPr>
     </w:p>
     <w:p>
       <w:pPr>
@@ -2130,6 +2225,49 @@
     <w:p>
       <w:pPr>
         <w:spacing w:line="276" w:lineRule="auto"/>
+        <w:rPr>
+          <w:rFonts w:ascii="Times New Roman" w:hAnsi="Times New Roman" w:cs="Times New Roman"/>
+          <w:b/>
+        </w:rPr>
+      </w:pPr>
+      <w:r>
+        <w:rPr>
+          <w:rFonts w:ascii="Times New Roman" w:hAnsi="Times New Roman" w:cs="Times New Roman"/>
+          <w:b/>
+        </w:rPr>
+        <w:t>Classes:</w:t>
+      </w:r>
+    </w:p>
+    <w:p>
+      <w:pPr>
+        <w:spacing w:line="276" w:lineRule="auto"/>
+        <w:rPr>
+          <w:rFonts w:ascii="Times New Roman" w:hAnsi="Times New Roman" w:cs="Times New Roman"/>
+        </w:rPr>
+      </w:pPr>
+      <w:r>
+        <w:rPr>
+          <w:rFonts w:ascii="Times New Roman" w:hAnsi="Times New Roman" w:cs="Times New Roman"/>
+        </w:rPr>
+        <w:t>BuildDictionary, BuildDocVector, BuildVectorForInputFile, BuildWordCountMatrix, CalculateIG, CalculateSimilarity, Classifier, FeatureSelection, ReadContent, SingleFileWordCount</w:t>
+      </w:r>
+    </w:p>
+    <w:p>
+      <w:pPr>
+        <w:rPr>
+          <w:rFonts w:ascii="Times New Roman" w:hAnsi="Times New Roman" w:cs="Times New Roman"/>
+        </w:rPr>
+      </w:pPr>
+      <w:r>
+        <w:rPr>
+          <w:rFonts w:ascii="Times New Roman" w:hAnsi="Times New Roman" w:cs="Times New Roman"/>
+        </w:rPr>
+        <w:br w:type="page"/>
+      </w:r>
+    </w:p>
+    <w:p>
+      <w:pPr>
+        <w:spacing w:line="276" w:lineRule="auto"/>
         <w:outlineLvl w:val="1"/>
         <w:rPr>
           <w:rFonts w:ascii="Times New Roman" w:hAnsi="Times New Roman" w:cs="Times New Roman"/>
@@ -2151,26 +2289,86 @@
           <w:b/>
           <w:sz w:val="28"/>
         </w:rPr>
-        <w:t xml:space="preserve"> Domain Modeling Diagram</w:t>
+        <w:t xml:space="preserve"> Domain Modeling</w:t>
       </w:r>
     </w:p>
     <w:p>
       <w:pPr>
         <w:spacing w:line="276" w:lineRule="auto"/>
-        <w:rPr>
-          <w:rFonts w:ascii="Times New Roman" w:hAnsi="Times New Roman" w:cs="Times New Roman"/>
+        <w:outlineLvl w:val="1"/>
+        <w:rPr>
+          <w:rFonts w:ascii="Times New Roman" w:hAnsi="Times New Roman" w:cs="Times New Roman"/>
+          <w:b/>
+          <w:sz w:val="28"/>
         </w:rPr>
       </w:pPr>
       <w:r>
         <w:rPr>
           <w:rFonts w:ascii="Times New Roman" w:hAnsi="Times New Roman" w:cs="Times New Roman"/>
+          <w:b/>
+          <w:sz w:val="28"/>
+        </w:rPr>
+        <w:t xml:space="preserve"> </w:t>
+      </w:r>
+    </w:p>
+    <w:p>
+      <w:pPr>
+        <w:spacing w:line="276" w:lineRule="auto"/>
+        <w:outlineLvl w:val="1"/>
+        <w:rPr>
+          <w:rFonts w:ascii="Times New Roman" w:hAnsi="Times New Roman" w:cs="Times New Roman"/>
+          <w:b/>
+        </w:rPr>
+      </w:pPr>
+      <w:r>
+        <w:rPr>
+          <w:rFonts w:ascii="Times New Roman" w:hAnsi="Times New Roman" w:cs="Times New Roman"/>
+          <w:b/>
+        </w:rPr>
+        <w:t>5.2.1</w:t>
+      </w:r>
+      <w:r>
+        <w:rPr>
+          <w:rFonts w:ascii="Times New Roman" w:hAnsi="Times New Roman" w:cs="Times New Roman"/>
+          <w:b/>
+        </w:rPr>
+        <w:t xml:space="preserve"> Domain Modeling </w:t>
+      </w:r>
+      <w:r>
+        <w:rPr>
+          <w:rFonts w:ascii="Times New Roman" w:hAnsi="Times New Roman" w:cs="Times New Roman"/>
+          <w:b/>
+        </w:rPr>
+        <w:t>Diagram</w:t>
+      </w:r>
+    </w:p>
+    <w:p>
+      <w:pPr>
+        <w:spacing w:line="276" w:lineRule="auto"/>
+        <w:outlineLvl w:val="1"/>
+        <w:rPr>
+          <w:rFonts w:ascii="Times New Roman" w:hAnsi="Times New Roman" w:cs="Times New Roman"/>
+          <w:b/>
+        </w:rPr>
+      </w:pPr>
+    </w:p>
+    <w:p>
+      <w:pPr>
+        <w:spacing w:line="276" w:lineRule="auto"/>
+        <w:rPr>
+          <w:rFonts w:ascii="Times New Roman" w:hAnsi="Times New Roman" w:cs="Times New Roman"/>
+        </w:rPr>
+      </w:pPr>
+      <w:r>
+        <w:rPr>
+          <w:rFonts w:ascii="Times New Roman" w:hAnsi="Times New Roman" w:cs="Times New Roman"/>
           <w:noProof/>
           <w:lang w:eastAsia="en-US"/>
         </w:rPr>
         <w:drawing>
-          <wp:inline distT="0" distB="0" distL="0" distR="0" wp14:anchorId="258AD3F5" wp14:editId="643933AB">
-            <wp:extent cx="5270500" cy="5156200"/>
-            <wp:effectExtent l="0" t="0" r="12700" b="0"/>
+          <wp:inline distT="0" distB="0" distL="0" distR="0" wp14:anchorId="258AD3F5" wp14:editId="6173AA0A">
+            <wp:extent cx="5372100" cy="5058466"/>
+            <wp:effectExtent l="0" t="0" r="0" b="0"/>
             <wp:docPr id="3" name="Picture 3"/>
             <wp:cNvGraphicFramePr>
               <a:graphicFrameLocks xmlns:a="http://schemas.openxmlformats.org/drawingml/2006/main" noChangeAspect="1"/>
@@ -2182,26 +2380,42 @@
                     <pic:cNvPr id="0" name="22.png"/>
                     <pic:cNvPicPr/>
                   </pic:nvPicPr>
-                  <pic:blipFill>
+                  <pic:blipFill rotWithShape="1">
                     <a:blip r:embed="rId10">
                       <a:extLst>
+                        <a:ext uri="{BEBA8EAE-BF5A-486C-A8C5-ECC9F3942E4B}">
+                          <a14:imgProps xmlns:a14="http://schemas.microsoft.com/office/drawing/2010/main">
+                            <a14:imgLayer r:embed="rId11">
+                              <a14:imgEffect>
+                                <a14:sharpenSoften amount="25000"/>
+                              </a14:imgEffect>
+                            </a14:imgLayer>
+                          </a14:imgProps>
+                        </a:ext>
                         <a:ext uri="{28A0092B-C50C-407E-A947-70E740481C1C}">
                           <a14:useLocalDpi xmlns:a14="http://schemas.microsoft.com/office/drawing/2010/main" val="0"/>
                         </a:ext>
                       </a:extLst>
                     </a:blip>
-                    <a:stretch>
-                      <a:fillRect/>
-                    </a:stretch>
+                    <a:srcRect l="2939" t="6579"/>
+                    <a:stretch/>
                   </pic:blipFill>
-                  <pic:spPr>
+                  <pic:spPr bwMode="auto">
                     <a:xfrm>
                       <a:off x="0" y="0"/>
-                      <a:ext cx="5270500" cy="5156200"/>
+                      <a:ext cx="5372664" cy="5058997"/>
                     </a:xfrm>
                     <a:prstGeom prst="rect">
                       <a:avLst/>
                     </a:prstGeom>
+                    <a:ln>
+                      <a:noFill/>
+                    </a:ln>
+                    <a:extLst>
+                      <a:ext uri="{53640926-AAD7-44d8-BBD7-CCE9431645EC}">
+                        <a14:shadowObscured xmlns:a14="http://schemas.microsoft.com/office/drawing/2010/main"/>
+                      </a:ext>
+                    </a:extLst>
                   </pic:spPr>
                 </pic:pic>
               </a:graphicData>
@@ -2218,6 +2432,22 @@
         </w:rPr>
       </w:pPr>
     </w:p>
+    <w:p>
+      <w:pPr>
+        <w:spacing w:line="276" w:lineRule="auto"/>
+        <w:rPr>
+          <w:rFonts w:ascii="Times New Roman" w:hAnsi="Times New Roman" w:cs="Times New Roman"/>
+        </w:rPr>
+      </w:pPr>
+    </w:p>
+    <w:p>
+      <w:pPr>
+        <w:spacing w:line="276" w:lineRule="auto"/>
+        <w:rPr>
+          <w:rFonts w:ascii="Times New Roman" w:hAnsi="Times New Roman" w:cs="Times New Roman"/>
+        </w:rPr>
+      </w:pPr>
+    </w:p>
     <w:tbl>
       <w:tblPr>
         <w:tblStyle w:val="TableGrid"/>
@@ -2225,17 +2455,299 @@
         <w:tblLook w:val="04A0" w:firstRow="1" w:lastRow="0" w:firstColumn="1" w:lastColumn="0" w:noHBand="0" w:noVBand="1"/>
       </w:tblPr>
       <w:tblGrid>
-        <w:gridCol w:w="4258"/>
-        <w:gridCol w:w="4258"/>
+        <w:gridCol w:w="5211"/>
+        <w:gridCol w:w="3305"/>
       </w:tblGrid>
       <w:tr>
         <w:tc>
           <w:tcPr>
-            <w:tcW w:w="4258" w:type="dxa"/>
+            <w:tcW w:w="5211" w:type="dxa"/>
           </w:tcPr>
           <w:p>
             <w:pPr>
               <w:spacing w:line="276" w:lineRule="auto"/>
+              <w:rPr>
+                <w:rFonts w:ascii="Times New Roman" w:hAnsi="Times New Roman" w:cs="Times New Roman"/>
+                <w:b/>
+              </w:rPr>
+            </w:pPr>
+            <w:r>
+              <w:rPr>
+                <w:rFonts w:ascii="Times New Roman" w:hAnsi="Times New Roman" w:cs="Times New Roman"/>
+                <w:b/>
+              </w:rPr>
+              <w:t>Structure</w:t>
+            </w:r>
+            <w:bookmarkStart w:id="0" w:name="_GoBack"/>
+            <w:bookmarkEnd w:id="0"/>
+          </w:p>
+        </w:tc>
+        <w:tc>
+          <w:tcPr>
+            <w:tcW w:w="3305" w:type="dxa"/>
+          </w:tcPr>
+          <w:p>
+            <w:pPr>
+              <w:spacing w:line="276" w:lineRule="auto"/>
+              <w:rPr>
+                <w:rFonts w:ascii="Times New Roman" w:hAnsi="Times New Roman" w:cs="Times New Roman"/>
+                <w:b/>
+              </w:rPr>
+            </w:pPr>
+            <w:r>
+              <w:rPr>
+                <w:rFonts w:ascii="Times New Roman" w:hAnsi="Times New Roman" w:cs="Times New Roman"/>
+                <w:b/>
+              </w:rPr>
+              <w:t>Function</w:t>
+            </w:r>
+          </w:p>
+        </w:tc>
+      </w:tr>
+      <w:tr>
+        <w:tc>
+          <w:tcPr>
+            <w:tcW w:w="5211" w:type="dxa"/>
+          </w:tcPr>
+          <w:p>
+            <w:pPr>
+              <w:spacing w:line="276" w:lineRule="auto"/>
+              <w:rPr>
+                <w:rFonts w:ascii="Times New Roman" w:hAnsi="Times New Roman" w:cs="Times New Roman"/>
+              </w:rPr>
+            </w:pPr>
+            <w:r>
+              <w:rPr>
+                <w:rFonts w:ascii="Times New Roman" w:hAnsi="Times New Roman" w:cs="Times New Roman"/>
+              </w:rPr>
+              <w:t>Rectangle</w:t>
+            </w:r>
+          </w:p>
+        </w:tc>
+        <w:tc>
+          <w:tcPr>
+            <w:tcW w:w="3305" w:type="dxa"/>
+          </w:tcPr>
+          <w:p>
+            <w:pPr>
+              <w:spacing w:line="276" w:lineRule="auto"/>
+              <w:rPr>
+                <w:rFonts w:ascii="Times New Roman" w:hAnsi="Times New Roman" w:cs="Times New Roman"/>
+              </w:rPr>
+            </w:pPr>
+            <w:r>
+              <w:rPr>
+                <w:rFonts w:ascii="Times New Roman" w:hAnsi="Times New Roman" w:cs="Times New Roman"/>
+              </w:rPr>
+              <w:t>Class</w:t>
+            </w:r>
+          </w:p>
+        </w:tc>
+      </w:tr>
+      <w:tr>
+        <w:tc>
+          <w:tcPr>
+            <w:tcW w:w="5211" w:type="dxa"/>
+          </w:tcPr>
+          <w:p>
+            <w:pPr>
+              <w:spacing w:line="276" w:lineRule="auto"/>
+              <w:rPr>
+                <w:rFonts w:ascii="Times New Roman" w:hAnsi="Times New Roman" w:cs="Times New Roman"/>
+              </w:rPr>
+            </w:pPr>
+            <w:r>
+              <w:rPr>
+                <w:rFonts w:ascii="Times New Roman" w:hAnsi="Times New Roman" w:cs="Times New Roman"/>
+              </w:rPr>
+              <w:t>Rectangle with a triangle on the right upper corner</w:t>
+            </w:r>
+          </w:p>
+        </w:tc>
+        <w:tc>
+          <w:tcPr>
+            <w:tcW w:w="3305" w:type="dxa"/>
+          </w:tcPr>
+          <w:p>
+            <w:pPr>
+              <w:spacing w:line="276" w:lineRule="auto"/>
+              <w:rPr>
+                <w:rFonts w:ascii="Times New Roman" w:hAnsi="Times New Roman" w:cs="Times New Roman"/>
+              </w:rPr>
+            </w:pPr>
+            <w:r>
+              <w:rPr>
+                <w:rFonts w:ascii="Times New Roman" w:hAnsi="Times New Roman" w:cs="Times New Roman"/>
+              </w:rPr>
+              <w:t>Document</w:t>
+            </w:r>
+          </w:p>
+        </w:tc>
+      </w:tr>
+      <w:tr>
+        <w:tc>
+          <w:tcPr>
+            <w:tcW w:w="5211" w:type="dxa"/>
+          </w:tcPr>
+          <w:p>
+            <w:pPr>
+              <w:spacing w:line="276" w:lineRule="auto"/>
+              <w:rPr>
+                <w:rFonts w:ascii="Times New Roman" w:hAnsi="Times New Roman" w:cs="Times New Roman"/>
+              </w:rPr>
+            </w:pPr>
+            <w:r>
+              <w:rPr>
+                <w:rFonts w:ascii="Times New Roman" w:hAnsi="Times New Roman" w:cs="Times New Roman"/>
+              </w:rPr>
+              <w:t>Dash line</w:t>
+            </w:r>
+          </w:p>
+        </w:tc>
+        <w:tc>
+          <w:tcPr>
+            <w:tcW w:w="3305" w:type="dxa"/>
+          </w:tcPr>
+          <w:p>
+            <w:pPr>
+              <w:spacing w:line="276" w:lineRule="auto"/>
+              <w:rPr>
+                <w:rFonts w:ascii="Times New Roman" w:hAnsi="Times New Roman" w:cs="Times New Roman"/>
+              </w:rPr>
+            </w:pPr>
+            <w:r>
+              <w:rPr>
+                <w:rFonts w:ascii="Times New Roman" w:hAnsi="Times New Roman" w:cs="Times New Roman"/>
+              </w:rPr>
+              <w:t>Input/Output document</w:t>
+            </w:r>
+          </w:p>
+        </w:tc>
+      </w:tr>
+      <w:tr>
+        <w:tc>
+          <w:tcPr>
+            <w:tcW w:w="5211" w:type="dxa"/>
+          </w:tcPr>
+          <w:p>
+            <w:pPr>
+              <w:spacing w:line="276" w:lineRule="auto"/>
+              <w:rPr>
+                <w:rFonts w:ascii="Times New Roman" w:hAnsi="Times New Roman" w:cs="Times New Roman"/>
+              </w:rPr>
+            </w:pPr>
+            <w:r>
+              <w:rPr>
+                <w:rFonts w:ascii="Times New Roman" w:hAnsi="Times New Roman" w:cs="Times New Roman"/>
+              </w:rPr>
+              <w:t>Solid line</w:t>
+            </w:r>
+          </w:p>
+        </w:tc>
+        <w:tc>
+          <w:tcPr>
+            <w:tcW w:w="3305" w:type="dxa"/>
+          </w:tcPr>
+          <w:p>
+            <w:pPr>
+              <w:spacing w:line="276" w:lineRule="auto"/>
+              <w:rPr>
+                <w:rFonts w:ascii="Times New Roman" w:hAnsi="Times New Roman" w:cs="Times New Roman"/>
+              </w:rPr>
+            </w:pPr>
+            <w:r>
+              <w:rPr>
+                <w:rFonts w:ascii="Times New Roman" w:hAnsi="Times New Roman" w:cs="Times New Roman"/>
+              </w:rPr>
+              <w:t>Call classes/return value</w:t>
+            </w:r>
+          </w:p>
+        </w:tc>
+      </w:tr>
+    </w:tbl>
+    <w:p>
+      <w:pPr>
+        <w:spacing w:line="276" w:lineRule="auto"/>
+        <w:rPr>
+          <w:rFonts w:ascii="Times New Roman" w:hAnsi="Times New Roman" w:cs="Times New Roman"/>
+        </w:rPr>
+      </w:pPr>
+    </w:p>
+    <w:p>
+      <w:pPr>
+        <w:rPr>
+          <w:rFonts w:ascii="Times New Roman" w:hAnsi="Times New Roman" w:cs="Times New Roman"/>
+        </w:rPr>
+      </w:pPr>
+      <w:r>
+        <w:rPr>
+          <w:rFonts w:ascii="Times New Roman" w:hAnsi="Times New Roman" w:cs="Times New Roman"/>
+        </w:rPr>
+        <w:br w:type="page"/>
+      </w:r>
+    </w:p>
+    <w:p>
+      <w:pPr>
+        <w:spacing w:line="276" w:lineRule="auto"/>
+        <w:rPr>
+          <w:rFonts w:ascii="Times New Roman" w:hAnsi="Times New Roman" w:cs="Times New Roman"/>
+          <w:b/>
+          <w:sz w:val="28"/>
+        </w:rPr>
+      </w:pPr>
+      <w:r>
+        <w:rPr>
+          <w:rFonts w:ascii="Times New Roman" w:hAnsi="Times New Roman" w:cs="Times New Roman"/>
+          <w:b/>
+          <w:sz w:val="28"/>
+        </w:rPr>
+        <w:t xml:space="preserve">5.2.2 </w:t>
+      </w:r>
+      <w:r>
+        <w:rPr>
+          <w:rFonts w:ascii="Times New Roman" w:hAnsi="Times New Roman" w:cs="Times New Roman"/>
+          <w:b/>
+          <w:sz w:val="28"/>
+        </w:rPr>
+        <w:t>Domain Entity</w:t>
+      </w:r>
+      <w:r>
+        <w:rPr>
+          <w:rFonts w:ascii="Times New Roman" w:hAnsi="Times New Roman" w:cs="Times New Roman"/>
+          <w:b/>
+          <w:sz w:val="28"/>
+        </w:rPr>
+        <w:t xml:space="preserve"> Table</w:t>
+      </w:r>
+    </w:p>
+    <w:p>
+      <w:pPr>
+        <w:spacing w:line="276" w:lineRule="auto"/>
+        <w:rPr>
+          <w:rFonts w:ascii="Times New Roman" w:hAnsi="Times New Roman" w:cs="Times New Roman"/>
+          <w:b/>
+          <w:sz w:val="28"/>
+        </w:rPr>
+      </w:pPr>
+    </w:p>
+    <w:tbl>
+      <w:tblPr>
+        <w:tblStyle w:val="TableGrid"/>
+        <w:tblW w:w="0" w:type="auto"/>
+        <w:tblLook w:val="04A0" w:firstRow="1" w:lastRow="0" w:firstColumn="1" w:lastColumn="0" w:noHBand="0" w:noVBand="1"/>
+      </w:tblPr>
+      <w:tblGrid>
+        <w:gridCol w:w="2943"/>
+        <w:gridCol w:w="5573"/>
+      </w:tblGrid>
+      <w:tr>
+        <w:tc>
+          <w:tcPr>
+            <w:tcW w:w="2943" w:type="dxa"/>
+          </w:tcPr>
+          <w:p>
+            <w:pPr>
+              <w:spacing w:line="360" w:lineRule="auto"/>
               <w:rPr>
                 <w:rFonts w:ascii="Times New Roman" w:hAnsi="Times New Roman" w:cs="Times New Roman"/>
                 <w:b/>
@@ -2252,11 +2764,11 @@
         </w:tc>
         <w:tc>
           <w:tcPr>
-            <w:tcW w:w="4258" w:type="dxa"/>
+            <w:tcW w:w="5573" w:type="dxa"/>
           </w:tcPr>
           <w:p>
             <w:pPr>
-              <w:spacing w:line="276" w:lineRule="auto"/>
+              <w:spacing w:line="360" w:lineRule="auto"/>
               <w:rPr>
                 <w:rFonts w:ascii="Times New Roman" w:hAnsi="Times New Roman" w:cs="Times New Roman"/>
                 <w:b/>
@@ -2275,11 +2787,11 @@
       <w:tr>
         <w:tc>
           <w:tcPr>
-            <w:tcW w:w="4258" w:type="dxa"/>
+            <w:tcW w:w="2943" w:type="dxa"/>
           </w:tcPr>
           <w:p>
             <w:pPr>
-              <w:spacing w:line="276" w:lineRule="auto"/>
+              <w:spacing w:line="360" w:lineRule="auto"/>
               <w:rPr>
                 <w:rFonts w:ascii="Times New Roman" w:hAnsi="Times New Roman" w:cs="Times New Roman"/>
               </w:rPr>
@@ -2294,11 +2806,11 @@
         </w:tc>
         <w:tc>
           <w:tcPr>
-            <w:tcW w:w="4258" w:type="dxa"/>
+            <w:tcW w:w="5573" w:type="dxa"/>
           </w:tcPr>
           <w:p>
             <w:pPr>
-              <w:spacing w:line="276" w:lineRule="auto"/>
+              <w:spacing w:line="360" w:lineRule="auto"/>
               <w:rPr>
                 <w:rFonts w:ascii="Times New Roman" w:hAnsi="Times New Roman" w:cs="Times New Roman"/>
               </w:rPr>
@@ -2315,11 +2827,11 @@
       <w:tr>
         <w:tc>
           <w:tcPr>
-            <w:tcW w:w="4258" w:type="dxa"/>
+            <w:tcW w:w="2943" w:type="dxa"/>
           </w:tcPr>
           <w:p>
             <w:pPr>
-              <w:spacing w:line="276" w:lineRule="auto"/>
+              <w:spacing w:line="360" w:lineRule="auto"/>
               <w:rPr>
                 <w:rFonts w:ascii="Times New Roman" w:hAnsi="Times New Roman" w:cs="Times New Roman"/>
               </w:rPr>
@@ -2334,11 +2846,11 @@
         </w:tc>
         <w:tc>
           <w:tcPr>
-            <w:tcW w:w="4258" w:type="dxa"/>
+            <w:tcW w:w="5573" w:type="dxa"/>
           </w:tcPr>
           <w:p>
             <w:pPr>
-              <w:spacing w:line="276" w:lineRule="auto"/>
+              <w:spacing w:line="360" w:lineRule="auto"/>
               <w:rPr>
                 <w:rFonts w:ascii="Times New Roman" w:hAnsi="Times New Roman" w:cs="Times New Roman"/>
               </w:rPr>
@@ -2355,11 +2867,11 @@
       <w:tr>
         <w:tc>
           <w:tcPr>
-            <w:tcW w:w="4258" w:type="dxa"/>
+            <w:tcW w:w="2943" w:type="dxa"/>
           </w:tcPr>
           <w:p>
             <w:pPr>
-              <w:spacing w:line="276" w:lineRule="auto"/>
+              <w:spacing w:line="360" w:lineRule="auto"/>
               <w:rPr>
                 <w:rFonts w:ascii="Times New Roman" w:hAnsi="Times New Roman" w:cs="Times New Roman"/>
               </w:rPr>
@@ -2374,11 +2886,11 @@
         </w:tc>
         <w:tc>
           <w:tcPr>
-            <w:tcW w:w="4258" w:type="dxa"/>
+            <w:tcW w:w="5573" w:type="dxa"/>
           </w:tcPr>
           <w:p>
             <w:pPr>
-              <w:spacing w:line="276" w:lineRule="auto"/>
+              <w:spacing w:line="360" w:lineRule="auto"/>
               <w:rPr>
                 <w:rFonts w:ascii="Times New Roman" w:hAnsi="Times New Roman" w:cs="Times New Roman"/>
               </w:rPr>
@@ -2407,11 +2919,11 @@
       <w:tr>
         <w:tc>
           <w:tcPr>
-            <w:tcW w:w="4258" w:type="dxa"/>
+            <w:tcW w:w="2943" w:type="dxa"/>
           </w:tcPr>
           <w:p>
             <w:pPr>
-              <w:spacing w:line="276" w:lineRule="auto"/>
+              <w:spacing w:line="360" w:lineRule="auto"/>
               <w:rPr>
                 <w:rFonts w:ascii="Times New Roman" w:hAnsi="Times New Roman" w:cs="Times New Roman"/>
               </w:rPr>
@@ -2426,11 +2938,11 @@
         </w:tc>
         <w:tc>
           <w:tcPr>
-            <w:tcW w:w="4258" w:type="dxa"/>
+            <w:tcW w:w="5573" w:type="dxa"/>
           </w:tcPr>
           <w:p>
             <w:pPr>
-              <w:spacing w:line="276" w:lineRule="auto"/>
+              <w:spacing w:line="360" w:lineRule="auto"/>
               <w:rPr>
                 <w:rFonts w:ascii="Times New Roman" w:hAnsi="Times New Roman" w:cs="Times New Roman"/>
               </w:rPr>
@@ -2447,11 +2959,11 @@
       <w:tr>
         <w:tc>
           <w:tcPr>
-            <w:tcW w:w="4258" w:type="dxa"/>
+            <w:tcW w:w="2943" w:type="dxa"/>
           </w:tcPr>
           <w:p>
             <w:pPr>
-              <w:spacing w:line="276" w:lineRule="auto"/>
+              <w:spacing w:line="360" w:lineRule="auto"/>
               <w:rPr>
                 <w:rFonts w:ascii="Times New Roman" w:hAnsi="Times New Roman" w:cs="Times New Roman"/>
               </w:rPr>
@@ -2466,11 +2978,11 @@
         </w:tc>
         <w:tc>
           <w:tcPr>
-            <w:tcW w:w="4258" w:type="dxa"/>
+            <w:tcW w:w="5573" w:type="dxa"/>
           </w:tcPr>
           <w:p>
             <w:pPr>
-              <w:spacing w:line="276" w:lineRule="auto"/>
+              <w:spacing w:line="360" w:lineRule="auto"/>
               <w:rPr>
                 <w:rFonts w:ascii="Times New Roman" w:hAnsi="Times New Roman" w:cs="Times New Roman"/>
               </w:rPr>
@@ -2487,11 +2999,11 @@
       <w:tr>
         <w:tc>
           <w:tcPr>
-            <w:tcW w:w="4258" w:type="dxa"/>
+            <w:tcW w:w="2943" w:type="dxa"/>
           </w:tcPr>
           <w:p>
             <w:pPr>
-              <w:spacing w:line="276" w:lineRule="auto"/>
+              <w:spacing w:line="360" w:lineRule="auto"/>
               <w:rPr>
                 <w:rFonts w:ascii="Times New Roman" w:hAnsi="Times New Roman" w:cs="Times New Roman"/>
               </w:rPr>
@@ -2506,11 +3018,11 @@
         </w:tc>
         <w:tc>
           <w:tcPr>
-            <w:tcW w:w="4258" w:type="dxa"/>
+            <w:tcW w:w="5573" w:type="dxa"/>
           </w:tcPr>
           <w:p>
             <w:pPr>
-              <w:spacing w:line="276" w:lineRule="auto"/>
+              <w:spacing w:line="360" w:lineRule="auto"/>
               <w:rPr>
                 <w:rFonts w:ascii="Times New Roman" w:hAnsi="Times New Roman" w:cs="Times New Roman"/>
               </w:rPr>
@@ -2527,11 +3039,11 @@
       <w:tr>
         <w:tc>
           <w:tcPr>
-            <w:tcW w:w="4258" w:type="dxa"/>
+            <w:tcW w:w="2943" w:type="dxa"/>
           </w:tcPr>
           <w:p>
             <w:pPr>
-              <w:spacing w:line="276" w:lineRule="auto"/>
+              <w:spacing w:line="360" w:lineRule="auto"/>
               <w:rPr>
                 <w:rFonts w:ascii="Times New Roman" w:hAnsi="Times New Roman" w:cs="Times New Roman"/>
               </w:rPr>
@@ -2546,11 +3058,11 @@
         </w:tc>
         <w:tc>
           <w:tcPr>
-            <w:tcW w:w="4258" w:type="dxa"/>
+            <w:tcW w:w="5573" w:type="dxa"/>
           </w:tcPr>
           <w:p>
             <w:pPr>
-              <w:spacing w:line="276" w:lineRule="auto"/>
+              <w:spacing w:line="360" w:lineRule="auto"/>
               <w:rPr>
                 <w:rFonts w:ascii="Times New Roman" w:hAnsi="Times New Roman" w:cs="Times New Roman"/>
               </w:rPr>
@@ -2567,11 +3079,11 @@
       <w:tr>
         <w:tc>
           <w:tcPr>
-            <w:tcW w:w="4258" w:type="dxa"/>
+            <w:tcW w:w="2943" w:type="dxa"/>
           </w:tcPr>
           <w:p>
             <w:pPr>
-              <w:spacing w:line="276" w:lineRule="auto"/>
+              <w:spacing w:line="360" w:lineRule="auto"/>
               <w:rPr>
                 <w:rFonts w:ascii="Times New Roman" w:hAnsi="Times New Roman" w:cs="Times New Roman"/>
               </w:rPr>
@@ -2586,11 +3098,11 @@
         </w:tc>
         <w:tc>
           <w:tcPr>
-            <w:tcW w:w="4258" w:type="dxa"/>
+            <w:tcW w:w="5573" w:type="dxa"/>
           </w:tcPr>
           <w:p>
             <w:pPr>
-              <w:spacing w:line="276" w:lineRule="auto"/>
+              <w:spacing w:line="360" w:lineRule="auto"/>
               <w:rPr>
                 <w:rFonts w:ascii="Times New Roman" w:hAnsi="Times New Roman" w:cs="Times New Roman"/>
               </w:rPr>
@@ -2607,11 +3119,11 @@
       <w:tr>
         <w:tc>
           <w:tcPr>
-            <w:tcW w:w="4258" w:type="dxa"/>
+            <w:tcW w:w="2943" w:type="dxa"/>
           </w:tcPr>
           <w:p>
             <w:pPr>
-              <w:spacing w:line="276" w:lineRule="auto"/>
+              <w:spacing w:line="360" w:lineRule="auto"/>
               <w:rPr>
                 <w:rFonts w:ascii="Times New Roman" w:hAnsi="Times New Roman" w:cs="Times New Roman"/>
               </w:rPr>
@@ -2626,11 +3138,11 @@
         </w:tc>
         <w:tc>
           <w:tcPr>
-            <w:tcW w:w="4258" w:type="dxa"/>
+            <w:tcW w:w="5573" w:type="dxa"/>
           </w:tcPr>
           <w:p>
             <w:pPr>
-              <w:spacing w:line="276" w:lineRule="auto"/>
+              <w:spacing w:line="360" w:lineRule="auto"/>
               <w:rPr>
                 <w:rFonts w:ascii="Times New Roman" w:hAnsi="Times New Roman" w:cs="Times New Roman"/>
               </w:rPr>
@@ -2647,11 +3159,11 @@
       <w:tr>
         <w:tc>
           <w:tcPr>
-            <w:tcW w:w="4258" w:type="dxa"/>
+            <w:tcW w:w="2943" w:type="dxa"/>
           </w:tcPr>
           <w:p>
             <w:pPr>
-              <w:spacing w:line="276" w:lineRule="auto"/>
+              <w:spacing w:line="360" w:lineRule="auto"/>
               <w:rPr>
                 <w:rFonts w:ascii="Times New Roman" w:hAnsi="Times New Roman" w:cs="Times New Roman"/>
               </w:rPr>
@@ -2666,11 +3178,11 @@
         </w:tc>
         <w:tc>
           <w:tcPr>
-            <w:tcW w:w="4258" w:type="dxa"/>
+            <w:tcW w:w="5573" w:type="dxa"/>
           </w:tcPr>
           <w:p>
             <w:pPr>
-              <w:spacing w:line="276" w:lineRule="auto"/>
+              <w:spacing w:line="360" w:lineRule="auto"/>
               <w:rPr>
                 <w:rFonts w:ascii="Times New Roman" w:hAnsi="Times New Roman" w:cs="Times New Roman"/>
               </w:rPr>
@@ -2808,7 +3320,7 @@
                     <pic:cNvPicPr/>
                   </pic:nvPicPr>
                   <pic:blipFill>
-                    <a:blip r:embed="rId11">
+                    <a:blip r:embed="rId12">
                       <a:extLst>
                         <a:ext uri="{28A0092B-C50C-407E-A947-70E740481C1C}">
                           <a14:useLocalDpi xmlns:a14="http://schemas.microsoft.com/office/drawing/2010/main" val="0"/>
@@ -2841,9 +3353,42 @@
           <w:rFonts w:ascii="Times New Roman" w:hAnsi="Times New Roman" w:cs="Times New Roman"/>
         </w:rPr>
       </w:pPr>
+    </w:p>
+    <w:p>
+      <w:pPr>
+        <w:rPr>
+          <w:rFonts w:ascii="Times New Roman" w:hAnsi="Times New Roman" w:cs="Times New Roman"/>
+          <w:b/>
+          <w:sz w:val="28"/>
+        </w:rPr>
+      </w:pPr>
       <w:r>
         <w:rPr>
           <w:rFonts w:ascii="Times New Roman" w:hAnsi="Times New Roman" w:cs="Times New Roman"/>
+          <w:b/>
+          <w:sz w:val="28"/>
+        </w:rPr>
+        <w:t xml:space="preserve">Function: </w:t>
+      </w:r>
+    </w:p>
+    <w:p>
+      <w:pPr>
+        <w:rPr>
+          <w:rFonts w:ascii="Times New Roman" w:hAnsi="Times New Roman" w:cs="Times New Roman"/>
+          <w:b/>
+        </w:rPr>
+      </w:pPr>
+      <w:r>
+        <w:rPr>
+          <w:rFonts w:ascii="Times New Roman" w:hAnsi="Times New Roman" w:cs="Times New Roman"/>
+          <w:b/>
+        </w:rPr>
+        <w:t xml:space="preserve">Get input file, analyze the file and return with the category the file belongs to. </w:t>
+      </w:r>
+      <w:r>
+        <w:rPr>
+          <w:rFonts w:ascii="Times New Roman" w:hAnsi="Times New Roman" w:cs="Times New Roman"/>
+          <w:b/>
         </w:rPr>
         <w:br w:type="page"/>
       </w:r>
@@ -2912,7 +3457,7 @@
                     <pic:cNvPicPr/>
                   </pic:nvPicPr>
                   <pic:blipFill>
-                    <a:blip r:embed="rId12">
+                    <a:blip r:embed="rId13">
                       <a:extLst>
                         <a:ext uri="{28A0092B-C50C-407E-A947-70E740481C1C}">
                           <a14:useLocalDpi xmlns:a14="http://schemas.microsoft.com/office/drawing/2010/main" val="0"/>
@@ -2937,6 +3482,69 @@
             </a:graphic>
           </wp:inline>
         </w:drawing>
+      </w:r>
+    </w:p>
+    <w:p>
+      <w:pPr>
+        <w:spacing w:line="276" w:lineRule="auto"/>
+        <w:rPr>
+          <w:rFonts w:ascii="Times New Roman" w:hAnsi="Times New Roman" w:cs="Times New Roman"/>
+        </w:rPr>
+      </w:pPr>
+    </w:p>
+    <w:p>
+      <w:pPr>
+        <w:spacing w:line="276" w:lineRule="auto"/>
+        <w:rPr>
+          <w:rFonts w:ascii="Times New Roman" w:hAnsi="Times New Roman" w:cs="Times New Roman"/>
+          <w:b/>
+          <w:sz w:val="28"/>
+        </w:rPr>
+      </w:pPr>
+      <w:r>
+        <w:rPr>
+          <w:rFonts w:ascii="Times New Roman" w:hAnsi="Times New Roman" w:cs="Times New Roman"/>
+          <w:b/>
+          <w:sz w:val="28"/>
+        </w:rPr>
+        <w:t xml:space="preserve">Function: </w:t>
+      </w:r>
+    </w:p>
+    <w:p>
+      <w:pPr>
+        <w:spacing w:line="276" w:lineRule="auto"/>
+        <w:rPr>
+          <w:rFonts w:ascii="Times New Roman" w:hAnsi="Times New Roman" w:cs="Times New Roman"/>
+          <w:b/>
+        </w:rPr>
+      </w:pPr>
+      <w:r>
+        <w:rPr>
+          <w:rFonts w:ascii="Times New Roman" w:hAnsi="Times New Roman" w:cs="Times New Roman"/>
+          <w:b/>
+        </w:rPr>
+        <w:t>Build word dictionary</w:t>
+      </w:r>
+      <w:r>
+        <w:rPr>
+          <w:rFonts w:ascii="Times New Roman" w:hAnsi="Times New Roman" w:cs="Times New Roman"/>
+          <w:b/>
+        </w:rPr>
+        <w:t xml:space="preserve"> </w:t>
+      </w:r>
+      <w:r>
+        <w:rPr>
+          <w:rFonts w:ascii="Times New Roman" w:hAnsi="Times New Roman" w:cs="Times New Roman"/>
+          <w:b/>
+        </w:rPr>
+        <w:t xml:space="preserve">(word matrix), filter the common words and return featured words that </w:t>
+      </w:r>
+      <w:r>
+        <w:rPr>
+          <w:rFonts w:ascii="Times New Roman" w:hAnsi="Times New Roman" w:cs="Times New Roman"/>
+          <w:b/>
+        </w:rPr>
+        <w:t xml:space="preserve">may define the category of the file. </w:t>
       </w:r>
     </w:p>
     <w:p>
@@ -3217,8 +3825,8 @@
       </w:r>
     </w:p>
     <w:sectPr>
-      <w:footerReference w:type="even" r:id="rId13"/>
-      <w:footerReference w:type="default" r:id="rId14"/>
+      <w:footerReference w:type="even" r:id="rId14"/>
+      <w:footerReference w:type="default" r:id="rId15"/>
       <w:pgSz w:w="11900" w:h="16840"/>
       <w:pgMar w:top="1440" w:right="1800" w:bottom="1440" w:left="1800" w:header="708" w:footer="708" w:gutter="0"/>
       <w:cols w:space="708"/>
@@ -3319,7 +3927,7 @@
         <w:rStyle w:val="PageNumber"/>
         <w:noProof/>
       </w:rPr>
-      <w:t>5</w:t>
+      <w:t>7</w:t>
     </w:r>
     <w:r>
       <w:rPr>
@@ -4617,7 +5225,7 @@
 </file>
 
 <file path=customXml/itemProps1.xml><?xml version="1.0" encoding="utf-8"?>
-<ds:datastoreItem xmlns:ds="http://schemas.openxmlformats.org/officeDocument/2006/customXml" ds:itemID="{E1D8B04B-23C5-124E-BDDB-1067B51265DE}">
+<ds:datastoreItem xmlns:ds="http://schemas.openxmlformats.org/officeDocument/2006/customXml" ds:itemID="{45708801-06C1-6449-8E05-16C7CBA13B0D}">
   <ds:schemaRefs>
     <ds:schemaRef ds:uri="http://schemas.openxmlformats.org/officeDocument/2006/bibliography"/>
   </ds:schemaRefs>

</xml_diff>